<commit_message>
UCDs angepasst um der Vorlage zu entsprechen
#DHP-30
</commit_message>
<xml_diff>
--- a/diagrams/use-cases/Trading Use-Case.docx
+++ b/diagrams/use-cases/Trading Use-Case.docx
@@ -7,20 +7,32 @@
         <w:pStyle w:val="Titel"/>
         <w:jc w:val="right"/>
       </w:pPr>
+      <w:proofErr w:type="spellStart"/>
       <w:r>
         <w:t>DHPoly</w:t>
       </w:r>
+      <w:proofErr w:type="spellEnd"/>
     </w:p>
     <w:p>
       <w:pPr>
         <w:pStyle w:val="Titel"/>
         <w:jc w:val="right"/>
       </w:pPr>
-      <w:fldSimple w:instr="title  \* Mergeformat ">
-        <w:r>
-          <w:t>Use-Case Specification: Trading</w:t>
-        </w:r>
-      </w:fldSimple>
+      <w:r>
+        <w:fldChar w:fldCharType="begin"/>
+      </w:r>
+      <w:r>
+        <w:instrText xml:space="preserve">title  \* Mergeformat </w:instrText>
+      </w:r>
+      <w:r>
+        <w:fldChar w:fldCharType="separate"/>
+      </w:r>
+      <w:r>
+        <w:t>Use-Case Specification: Trading</w:t>
+      </w:r>
+      <w:r>
+        <w:fldChar w:fldCharType="end"/>
+      </w:r>
     </w:p>
     <w:p>
       <w:pPr>
@@ -239,8 +251,13 @@
               <w:pStyle w:val="Tabletext"/>
             </w:pPr>
             <w:r>
-              <w:t>Sven Köhler</w:t>
+              <w:t xml:space="preserve">Sven </w:t>
             </w:r>
+            <w:proofErr w:type="spellStart"/>
+            <w:r>
+              <w:t>Köhler</w:t>
+            </w:r>
+            <w:proofErr w:type="spellEnd"/>
           </w:p>
         </w:tc>
       </w:tr>
@@ -279,8 +296,13 @@
             <w:pPr>
               <w:pStyle w:val="Tabletext"/>
             </w:pPr>
+            <w:proofErr w:type="gramStart"/>
             <w:r>
-              <w:t>Adding .feature File</w:t>
+              <w:t>Adding .feature</w:t>
+            </w:r>
+            <w:proofErr w:type="gramEnd"/>
+            <w:r>
+              <w:t xml:space="preserve"> File</w:t>
             </w:r>
           </w:p>
         </w:tc>
@@ -293,10 +315,13 @@
               <w:pStyle w:val="Tabletext"/>
             </w:pPr>
             <w:r>
-              <w:t>Sven Köhler</w:t>
+              <w:t xml:space="preserve">Sven </w:t>
             </w:r>
-            <w:bookmarkStart w:id="0" w:name="_GoBack"/>
-            <w:bookmarkEnd w:id="0"/>
+            <w:proofErr w:type="spellStart"/>
+            <w:r>
+              <w:t>Köhler</w:t>
+            </w:r>
+            <w:proofErr w:type="spellEnd"/>
           </w:p>
         </w:tc>
       </w:tr>
@@ -309,6 +334,9 @@
             <w:pPr>
               <w:pStyle w:val="Tabletext"/>
             </w:pPr>
+            <w:r>
+              <w:t>15.11.2017</w:t>
+            </w:r>
           </w:p>
         </w:tc>
         <w:tc>
@@ -319,6 +347,9 @@
             <w:pPr>
               <w:pStyle w:val="Tabletext"/>
             </w:pPr>
+            <w:r>
+              <w:t>1.1</w:t>
+            </w:r>
           </w:p>
         </w:tc>
         <w:tc>
@@ -329,6 +360,9 @@
             <w:pPr>
               <w:pStyle w:val="Tabletext"/>
             </w:pPr>
+            <w:r>
+              <w:t>Refined UCD</w:t>
+            </w:r>
           </w:p>
         </w:tc>
         <w:tc>
@@ -339,6 +373,14 @@
             <w:pPr>
               <w:pStyle w:val="Tabletext"/>
             </w:pPr>
+            <w:r>
+              <w:t xml:space="preserve">Sven </w:t>
+            </w:r>
+            <w:proofErr w:type="spellStart"/>
+            <w:r>
+              <w:t>Köhler</w:t>
+            </w:r>
+            <w:proofErr w:type="spellEnd"/>
           </w:p>
         </w:tc>
       </w:tr>
@@ -394,21 +436,32 @@
       <w:r>
         <w:br w:type="page"/>
       </w:r>
-      <w:fldSimple w:instr="title  \* Mergeformat ">
-        <w:r>
-          <w:t xml:space="preserve">Use-Case Specification: </w:t>
-        </w:r>
-        <w:r>
-          <w:t>Trading</w:t>
-        </w:r>
-      </w:fldSimple>
-      <w:bookmarkStart w:id="1" w:name="_Toc423410237"/>
-      <w:bookmarkStart w:id="2" w:name="_Toc425054503"/>
+      <w:r>
+        <w:lastRenderedPageBreak/>
+        <w:fldChar w:fldCharType="begin"/>
+      </w:r>
+      <w:r>
+        <w:instrText xml:space="preserve">title  \* Mergeformat </w:instrText>
+      </w:r>
+      <w:r>
+        <w:fldChar w:fldCharType="separate"/>
+      </w:r>
+      <w:r>
+        <w:t xml:space="preserve">Use-Case Specification: </w:t>
+      </w:r>
+      <w:r>
+        <w:t>Trading</w:t>
+      </w:r>
+      <w:r>
+        <w:fldChar w:fldCharType="end"/>
+      </w:r>
+      <w:bookmarkStart w:id="0" w:name="_Toc423410237"/>
+      <w:bookmarkStart w:id="1" w:name="_Toc425054503"/>
       <w:r>
         <w:t xml:space="preserve"> </w:t>
       </w:r>
+      <w:bookmarkEnd w:id="0"/>
       <w:bookmarkEnd w:id="1"/>
-      <w:bookmarkEnd w:id="2"/>
     </w:p>
     <w:p>
       <w:pPr>
@@ -419,8 +472,8 @@
       <w:pPr>
         <w:pStyle w:val="berschrift1"/>
       </w:pPr>
-      <w:bookmarkStart w:id="3" w:name="_Toc423410238"/>
-      <w:bookmarkStart w:id="4" w:name="_Toc425054504"/>
+      <w:bookmarkStart w:id="2" w:name="_Toc423410238"/>
+      <w:bookmarkStart w:id="3" w:name="_Toc425054504"/>
       <w:r>
         <w:t>Trading</w:t>
       </w:r>
@@ -429,13 +482,13 @@
       <w:pPr>
         <w:pStyle w:val="berschrift2"/>
       </w:pPr>
-      <w:bookmarkStart w:id="5" w:name="_Toc508098430"/>
+      <w:bookmarkStart w:id="4" w:name="_Toc508098430"/>
       <w:r>
         <w:t>Brief Description</w:t>
       </w:r>
+      <w:bookmarkEnd w:id="2"/>
       <w:bookmarkEnd w:id="3"/>
       <w:bookmarkEnd w:id="4"/>
-      <w:bookmarkEnd w:id="5"/>
     </w:p>
     <w:p>
       <w:r>
@@ -447,30 +500,30 @@
         <w:pStyle w:val="berschrift1"/>
         <w:widowControl/>
       </w:pPr>
-      <w:bookmarkStart w:id="6" w:name="_Toc423410239"/>
-      <w:bookmarkStart w:id="7" w:name="_Toc425054505"/>
-      <w:bookmarkStart w:id="8" w:name="_Toc508098431"/>
+      <w:bookmarkStart w:id="5" w:name="_Toc423410239"/>
+      <w:bookmarkStart w:id="6" w:name="_Toc425054505"/>
+      <w:bookmarkStart w:id="7" w:name="_Toc508098431"/>
       <w:r>
         <w:t>Flow of Events</w:t>
       </w:r>
+      <w:bookmarkEnd w:id="5"/>
       <w:bookmarkEnd w:id="6"/>
       <w:bookmarkEnd w:id="7"/>
-      <w:bookmarkEnd w:id="8"/>
     </w:p>
     <w:p>
       <w:pPr>
         <w:pStyle w:val="berschrift2"/>
         <w:widowControl/>
       </w:pPr>
-      <w:bookmarkStart w:id="9" w:name="_Toc423410240"/>
-      <w:bookmarkStart w:id="10" w:name="_Toc425054506"/>
-      <w:bookmarkStart w:id="11" w:name="_Toc508098432"/>
+      <w:bookmarkStart w:id="8" w:name="_Toc423410240"/>
+      <w:bookmarkStart w:id="9" w:name="_Toc425054506"/>
+      <w:bookmarkStart w:id="10" w:name="_Toc508098432"/>
       <w:r>
         <w:t>Basic Flow</w:t>
       </w:r>
+      <w:bookmarkEnd w:id="8"/>
       <w:bookmarkEnd w:id="9"/>
       <w:bookmarkEnd w:id="10"/>
-      <w:bookmarkEnd w:id="11"/>
     </w:p>
     <w:p>
       <w:hyperlink r:id="rId13" w:history="1">
@@ -483,15 +536,16 @@
       </w:hyperlink>
     </w:p>
     <w:p>
+      <w:bookmarkStart w:id="11" w:name="_GoBack"/>
       <w:r>
         <w:rPr>
           <w:noProof/>
         </w:rPr>
         <w:lastRenderedPageBreak/>
         <w:drawing>
-          <wp:inline distT="0" distB="0" distL="0" distR="0" wp14:anchorId="2A78CD6A" wp14:editId="04958189">
-            <wp:extent cx="5943600" cy="7292374"/>
-            <wp:effectExtent l="0" t="0" r="0" b="3810"/>
+          <wp:inline distT="0" distB="0" distL="0" distR="0" wp14:anchorId="2A78CD6A" wp14:editId="3C4D9673">
+            <wp:extent cx="5943599" cy="7292374"/>
+            <wp:effectExtent l="0" t="0" r="635" b="3810"/>
             <wp:docPr id="1" name="Grafik 1"/>
             <wp:cNvGraphicFramePr>
               <a:graphicFrameLocks xmlns:a="http://schemas.openxmlformats.org/drawingml/2006/main" noChangeAspect="1"/>
@@ -520,7 +574,7 @@
                   <pic:spPr bwMode="auto">
                     <a:xfrm>
                       <a:off x="0" y="0"/>
-                      <a:ext cx="5943600" cy="7292374"/>
+                      <a:ext cx="5943599" cy="7292374"/>
                     </a:xfrm>
                     <a:prstGeom prst="rect">
                       <a:avLst/>
@@ -536,11 +590,17 @@
           </wp:inline>
         </w:drawing>
       </w:r>
+      <w:bookmarkEnd w:id="11"/>
     </w:p>
     <w:p/>
     <w:p>
-      <w:r>
-        <w:t xml:space="preserve">.feature File: </w:t>
+      <w:proofErr w:type="gramStart"/>
+      <w:r>
+        <w:t>.feature</w:t>
+      </w:r>
+      <w:proofErr w:type="gramEnd"/>
+      <w:r>
+        <w:t xml:space="preserve"> File: </w:t>
       </w:r>
       <w:hyperlink r:id="rId15" w:history="1">
         <w:r>
@@ -570,7 +630,15 @@
     </w:p>
     <w:p>
       <w:r>
-        <w:t>It has to be the turn of the player who wants to trade with another player.</w:t>
+        <w:t xml:space="preserve">It </w:t>
+      </w:r>
+      <w:proofErr w:type="gramStart"/>
+      <w:r>
+        <w:t>has to</w:t>
+      </w:r>
+      <w:proofErr w:type="gramEnd"/>
+      <w:r>
+        <w:t xml:space="preserve"> be the turn of the player who wants to trade with another player.</w:t>
       </w:r>
     </w:p>
     <w:p>
@@ -809,9 +877,11 @@
           <w:r>
             <w:fldChar w:fldCharType="end"/>
           </w:r>
+          <w:proofErr w:type="spellStart"/>
           <w:r>
             <w:t>DHPoly</w:t>
           </w:r>
+          <w:proofErr w:type="spellEnd"/>
           <w:r>
             <w:t xml:space="preserve"> </w:t>
           </w:r>
@@ -875,7 +945,7 @@
               <w:rStyle w:val="Seitenzahl"/>
               <w:noProof/>
             </w:rPr>
-            <w:t>2</w:t>
+            <w:t>5</w:t>
           </w:r>
           <w:r>
             <w:rPr>
@@ -961,6 +1031,7 @@
         <w:sz w:val="36"/>
       </w:rPr>
     </w:pPr>
+    <w:proofErr w:type="spellStart"/>
     <w:r>
       <w:rPr>
         <w:rFonts w:ascii="Arial" w:hAnsi="Arial"/>
@@ -1001,6 +1072,7 @@
       </w:rPr>
       <w:t>HPoly</w:t>
     </w:r>
+    <w:proofErr w:type="spellEnd"/>
     <w:r>
       <w:rPr>
         <w:rFonts w:ascii="Arial" w:hAnsi="Arial"/>
@@ -1073,9 +1145,11 @@
           <w:tcW w:w="6379" w:type="dxa"/>
         </w:tcPr>
         <w:p>
+          <w:proofErr w:type="spellStart"/>
           <w:r>
             <w:t>DHPoly</w:t>
           </w:r>
+          <w:proofErr w:type="spellEnd"/>
         </w:p>
       </w:tc>
       <w:tc>
@@ -1102,11 +1176,21 @@
           <w:tcW w:w="6379" w:type="dxa"/>
         </w:tcPr>
         <w:p>
-          <w:fldSimple w:instr="title  \* Mergeformat ">
-            <w:r>
-              <w:t>Use-Case Specification: Trading</w:t>
-            </w:r>
-          </w:fldSimple>
+          <w:r>
+            <w:fldChar w:fldCharType="begin"/>
+          </w:r>
+          <w:r>
+            <w:instrText xml:space="preserve">title  \* Mergeformat </w:instrText>
+          </w:r>
+          <w:r>
+            <w:fldChar w:fldCharType="separate"/>
+          </w:r>
+          <w:r>
+            <w:t>Use-Case Specification: Trading</w:t>
+          </w:r>
+          <w:r>
+            <w:fldChar w:fldCharType="end"/>
+          </w:r>
         </w:p>
       </w:tc>
       <w:tc>

</xml_diff>